<commit_message>
Technical Competency Demonstrator updated
The draft version of the technical competency demonstrator completed
</commit_message>
<xml_diff>
--- a/Documentation/Technical Competency Demonstrator/Technical Competency Demonstrator 1.1.docx
+++ b/Documentation/Technical Competency Demonstrator/Technical Competency Demonstrator 1.1.docx
@@ -173,8 +173,6 @@
             </w:r>
           </w:p>
         </w:tc>
-        <w:bookmarkStart w:id="0" w:name="_GoBack"/>
-        <w:bookmarkEnd w:id="0"/>
       </w:tr>
       <w:tr>
         <w:tc>
@@ -291,6 +289,226 @@
             </w:r>
             <w:r>
               <w:t xml:space="preserve">to XML course from Lynda.com </w:t>
+            </w:r>
+          </w:p>
+        </w:tc>
+      </w:tr>
+      <w:tr>
+        <w:trPr>
+          <w:trHeight w:val="692"/>
+        </w:trPr>
+        <w:tc>
+          <w:tcPr>
+            <w:tcW w:w="1506" w:type="dxa"/>
+          </w:tcPr>
+          <w:p>
+            <w:r>
+              <w:t xml:space="preserve">Software Testing </w:t>
+            </w:r>
+          </w:p>
+        </w:tc>
+        <w:tc>
+          <w:tcPr>
+            <w:tcW w:w="2638" w:type="dxa"/>
+          </w:tcPr>
+          <w:p>
+            <w:r>
+              <w:t xml:space="preserve">Unit Testing, Integration Testing, User Acceptance Testing, Mockito </w:t>
+            </w:r>
+          </w:p>
+        </w:tc>
+        <w:tc>
+          <w:tcPr>
+            <w:tcW w:w="1431" w:type="dxa"/>
+          </w:tcPr>
+          <w:p>
+            <w:r>
+              <w:t xml:space="preserve">Beginner </w:t>
+            </w:r>
+          </w:p>
+        </w:tc>
+        <w:tc>
+          <w:tcPr>
+            <w:tcW w:w="3775" w:type="dxa"/>
+          </w:tcPr>
+          <w:p>
+            <w:pPr>
+              <w:pStyle w:val="ListParagraph"/>
+              <w:numPr>
+                <w:ilvl w:val="0"/>
+                <w:numId w:val="1"/>
+              </w:numPr>
+            </w:pPr>
+            <w:r>
+              <w:t>Introduction to Java software testing using the Mockito framework</w:t>
+            </w:r>
+            <w:bookmarkStart w:id="0" w:name="_GoBack"/>
+            <w:bookmarkEnd w:id="0"/>
+          </w:p>
+        </w:tc>
+      </w:tr>
+      <w:tr>
+        <w:trPr>
+          <w:trHeight w:val="692"/>
+        </w:trPr>
+        <w:tc>
+          <w:tcPr>
+            <w:tcW w:w="1506" w:type="dxa"/>
+          </w:tcPr>
+          <w:p>
+            <w:r>
+              <w:t>Version Control (Using Git based version control)</w:t>
+            </w:r>
+          </w:p>
+        </w:tc>
+        <w:tc>
+          <w:tcPr>
+            <w:tcW w:w="2638" w:type="dxa"/>
+          </w:tcPr>
+          <w:p>
+            <w:r>
+              <w:t>Feature Branch, Commits</w:t>
+            </w:r>
+            <w:r>
+              <w:t xml:space="preserve">, Merging, Code review </w:t>
+            </w:r>
+          </w:p>
+        </w:tc>
+        <w:tc>
+          <w:tcPr>
+            <w:tcW w:w="1431" w:type="dxa"/>
+          </w:tcPr>
+          <w:p>
+            <w:r>
+              <w:t xml:space="preserve">Beginner </w:t>
+            </w:r>
+          </w:p>
+        </w:tc>
+        <w:tc>
+          <w:tcPr>
+            <w:tcW w:w="3775" w:type="dxa"/>
+          </w:tcPr>
+          <w:p>
+            <w:pPr>
+              <w:pStyle w:val="ListParagraph"/>
+              <w:numPr>
+                <w:ilvl w:val="0"/>
+                <w:numId w:val="1"/>
+              </w:numPr>
+            </w:pPr>
+            <w:r>
+              <w:t>Introduction to Version Control Practices in semester 201760</w:t>
+            </w:r>
+          </w:p>
+        </w:tc>
+      </w:tr>
+      <w:tr>
+        <w:trPr>
+          <w:trHeight w:val="692"/>
+        </w:trPr>
+        <w:tc>
+          <w:tcPr>
+            <w:tcW w:w="1506" w:type="dxa"/>
+          </w:tcPr>
+          <w:p>
+            <w:r>
+              <w:t xml:space="preserve">Systems analysis and design </w:t>
+            </w:r>
+          </w:p>
+        </w:tc>
+        <w:tc>
+          <w:tcPr>
+            <w:tcW w:w="2638" w:type="dxa"/>
+          </w:tcPr>
+          <w:p>
+            <w:r>
+              <w:t>Requirements modelling, Domain Modelling, State Diagram, Sequence Diagram, Use Case Realization</w:t>
+            </w:r>
+          </w:p>
+        </w:tc>
+        <w:tc>
+          <w:tcPr>
+            <w:tcW w:w="1431" w:type="dxa"/>
+          </w:tcPr>
+          <w:p>
+            <w:r>
+              <w:t xml:space="preserve">Experienced </w:t>
+            </w:r>
+          </w:p>
+        </w:tc>
+        <w:tc>
+          <w:tcPr>
+            <w:tcW w:w="3775" w:type="dxa"/>
+          </w:tcPr>
+          <w:p>
+            <w:pPr>
+              <w:pStyle w:val="ListParagraph"/>
+              <w:numPr>
+                <w:ilvl w:val="0"/>
+                <w:numId w:val="1"/>
+              </w:numPr>
+            </w:pPr>
+            <w:r>
+              <w:t>Done e</w:t>
+            </w:r>
+            <w:r>
+              <w:t>xtensive projects analyzing and designing systems</w:t>
+            </w:r>
+            <w:r>
+              <w:t>. Drawing various diagrams to build systems based on business rules in semesters 201660 and 201760</w:t>
+            </w:r>
+          </w:p>
+        </w:tc>
+      </w:tr>
+      <w:tr>
+        <w:trPr>
+          <w:trHeight w:val="692"/>
+        </w:trPr>
+        <w:tc>
+          <w:tcPr>
+            <w:tcW w:w="1506" w:type="dxa"/>
+          </w:tcPr>
+          <w:p>
+            <w:r>
+              <w:lastRenderedPageBreak/>
+              <w:t xml:space="preserve">Project Management </w:t>
+            </w:r>
+          </w:p>
+        </w:tc>
+        <w:tc>
+          <w:tcPr>
+            <w:tcW w:w="2638" w:type="dxa"/>
+          </w:tcPr>
+          <w:p>
+            <w:r>
+              <w:t>Project Management Methodologies, PMBOK (Project Management Body of Knowledge), MOV and Business Case, Stakeholders and Communication, Scope Management, Work Breakdown Structure, Gantt Chart, Risk Management, Quality Management, Change Management</w:t>
+            </w:r>
+          </w:p>
+        </w:tc>
+        <w:tc>
+          <w:tcPr>
+            <w:tcW w:w="1431" w:type="dxa"/>
+          </w:tcPr>
+          <w:p>
+            <w:r>
+              <w:t>Beginner</w:t>
+            </w:r>
+          </w:p>
+        </w:tc>
+        <w:tc>
+          <w:tcPr>
+            <w:tcW w:w="3775" w:type="dxa"/>
+          </w:tcPr>
+          <w:p>
+            <w:pPr>
+              <w:pStyle w:val="ListParagraph"/>
+              <w:numPr>
+                <w:ilvl w:val="0"/>
+                <w:numId w:val="1"/>
+              </w:numPr>
+            </w:pPr>
+            <w:r>
+              <w:t>Done projects following the PMBOK guide in semester 201760</w:t>
             </w:r>
           </w:p>
         </w:tc>

</xml_diff>